<commit_message>
agregue los 3 diseños
</commit_message>
<xml_diff>
--- a/informes/INFORME_LEYES DE KIRCHOFF.docx
+++ b/informes/INFORME_LEYES DE KIRCHOFF.docx
@@ -584,43 +584,7 @@
           <w:b/>
           <w:szCs w:val="24"/>
         </w:rPr>
-        <w:t xml:space="preserve">Ortiz Salvador </w:t>
-      </w:r>
-      <w:proofErr w:type="spellStart"/>
-      <w:r>
-        <w:rPr>
-          <w:rFonts w:cs="Times New Roman"/>
-          <w:b/>
-          <w:szCs w:val="24"/>
-        </w:rPr>
-        <w:t>Edinson</w:t>
-      </w:r>
-      <w:proofErr w:type="spellEnd"/>
-      <w:r>
-        <w:rPr>
-          <w:rFonts w:cs="Times New Roman"/>
-          <w:b/>
-          <w:szCs w:val="24"/>
-        </w:rPr>
-        <w:t xml:space="preserve"> </w:t>
-      </w:r>
-      <w:proofErr w:type="spellStart"/>
-      <w:r>
-        <w:rPr>
-          <w:rFonts w:cs="Times New Roman"/>
-          <w:b/>
-          <w:szCs w:val="24"/>
-        </w:rPr>
-        <w:t>Elias</w:t>
-      </w:r>
-      <w:proofErr w:type="spellEnd"/>
-      <w:r>
-        <w:rPr>
-          <w:rFonts w:cs="Times New Roman"/>
-          <w:b/>
-          <w:szCs w:val="24"/>
-        </w:rPr>
-        <w:t xml:space="preserve"> </w:t>
+        <w:t xml:space="preserve">Ortiz Salvador Edinson Elias </w:t>
       </w:r>
     </w:p>
     <w:p>
@@ -2105,12 +2069,10 @@
         <w:ind w:left="1276" w:hanging="708"/>
       </w:pPr>
       <w:bookmarkStart w:id="10" w:name="_Toc106097140"/>
-      <w:proofErr w:type="gramStart"/>
       <w:r>
         <w:t>Ley :</w:t>
       </w:r>
       <w:bookmarkEnd w:id="10"/>
-      <w:proofErr w:type="gramEnd"/>
     </w:p>
     <w:p>
       <w:pPr>
@@ -4266,13 +4228,79 @@
           <w:lang w:val="es-PE"/>
         </w:rPr>
       </w:pPr>
-    </w:p>
-    <w:p>
-      <w:pPr>
-        <w:rPr>
-          <w:lang w:val="es-PE"/>
-        </w:rPr>
-      </w:pPr>
+      <w:r>
+        <w:rPr>
+          <w:lang w:val="es-PE"/>
+        </w:rPr>
+        <w:drawing>
+          <wp:anchor distT="0" distB="0" distL="114300" distR="114300" simplePos="0" relativeHeight="251774976" behindDoc="0" locked="0" layoutInCell="1" allowOverlap="1" wp14:anchorId="6D35583B" wp14:editId="2A77F27A">
+            <wp:simplePos x="0" y="0"/>
+            <wp:positionH relativeFrom="margin">
+              <wp:posOffset>1607820</wp:posOffset>
+            </wp:positionH>
+            <wp:positionV relativeFrom="paragraph">
+              <wp:posOffset>12700</wp:posOffset>
+            </wp:positionV>
+            <wp:extent cx="3644265" cy="5238750"/>
+            <wp:effectExtent l="2858" t="0" r="0" b="0"/>
+            <wp:wrapNone/>
+            <wp:docPr id="2" name="Imagen 2"/>
+            <wp:cNvGraphicFramePr>
+              <a:graphicFrameLocks xmlns:a="http://schemas.openxmlformats.org/drawingml/2006/main" noChangeAspect="1"/>
+            </wp:cNvGraphicFramePr>
+            <a:graphic xmlns:a="http://schemas.openxmlformats.org/drawingml/2006/main">
+              <a:graphicData uri="http://schemas.openxmlformats.org/drawingml/2006/picture">
+                <pic:pic xmlns:pic="http://schemas.openxmlformats.org/drawingml/2006/picture">
+                  <pic:nvPicPr>
+                    <pic:cNvPr id="1" name=""/>
+                    <pic:cNvPicPr/>
+                  </pic:nvPicPr>
+                  <pic:blipFill>
+                    <a:blip r:embed="rId12">
+                      <a:extLst>
+                        <a:ext uri="{28A0092B-C50C-407E-A947-70E740481C1C}">
+                          <a14:useLocalDpi xmlns:a14="http://schemas.microsoft.com/office/drawing/2010/main" val="0"/>
+                        </a:ext>
+                      </a:extLst>
+                    </a:blip>
+                    <a:stretch>
+                      <a:fillRect/>
+                    </a:stretch>
+                  </pic:blipFill>
+                  <pic:spPr>
+                    <a:xfrm rot="5400000">
+                      <a:off x="0" y="0"/>
+                      <a:ext cx="3644265" cy="5238750"/>
+                    </a:xfrm>
+                    <a:prstGeom prst="rect">
+                      <a:avLst/>
+                    </a:prstGeom>
+                  </pic:spPr>
+                </pic:pic>
+              </a:graphicData>
+            </a:graphic>
+            <wp14:sizeRelH relativeFrom="margin">
+              <wp14:pctWidth>0</wp14:pctWidth>
+            </wp14:sizeRelH>
+            <wp14:sizeRelV relativeFrom="margin">
+              <wp14:pctHeight>0</wp14:pctHeight>
+            </wp14:sizeRelV>
+          </wp:anchor>
+        </w:drawing>
+      </w:r>
+    </w:p>
+    <w:p>
+      <w:pPr>
+        <w:rPr>
+          <w:lang w:val="es-PE"/>
+        </w:rPr>
+      </w:pPr>
+      <w:r>
+        <w:rPr>
+          <w:lang w:val="es-PE"/>
+        </w:rPr>
+        <w:t>Diseño 3d en proteus</w:t>
+      </w:r>
     </w:p>
     <w:p>
       <w:pPr>
@@ -4676,6 +4704,77 @@
           <w:lang w:val="es-PE"/>
         </w:rPr>
       </w:pPr>
+      <w:r>
+        <w:rPr>
+          <w:lang w:val="es-PE"/>
+        </w:rPr>
+        <w:lastRenderedPageBreak/>
+        <w:drawing>
+          <wp:anchor distT="0" distB="0" distL="114300" distR="114300" simplePos="0" relativeHeight="251776000" behindDoc="0" locked="0" layoutInCell="1" allowOverlap="1" wp14:anchorId="6C7EEDFF" wp14:editId="7B43271A">
+            <wp:simplePos x="0" y="0"/>
+            <wp:positionH relativeFrom="column">
+              <wp:posOffset>647700</wp:posOffset>
+            </wp:positionH>
+            <wp:positionV relativeFrom="paragraph">
+              <wp:posOffset>129540</wp:posOffset>
+            </wp:positionV>
+            <wp:extent cx="5143500" cy="6690360"/>
+            <wp:effectExtent l="0" t="0" r="0" b="0"/>
+            <wp:wrapNone/>
+            <wp:docPr id="3" name="Imagen 3"/>
+            <wp:cNvGraphicFramePr>
+              <a:graphicFrameLocks xmlns:a="http://schemas.openxmlformats.org/drawingml/2006/main" noChangeAspect="1"/>
+            </wp:cNvGraphicFramePr>
+            <a:graphic xmlns:a="http://schemas.openxmlformats.org/drawingml/2006/main">
+              <a:graphicData uri="http://schemas.openxmlformats.org/drawingml/2006/picture">
+                <pic:pic xmlns:pic="http://schemas.openxmlformats.org/drawingml/2006/picture">
+                  <pic:nvPicPr>
+                    <pic:cNvPr id="1" name=""/>
+                    <pic:cNvPicPr/>
+                  </pic:nvPicPr>
+                  <pic:blipFill rotWithShape="1">
+                    <a:blip r:embed="rId13">
+                      <a:extLst>
+                        <a:ext uri="{28A0092B-C50C-407E-A947-70E740481C1C}">
+                          <a14:useLocalDpi xmlns:a14="http://schemas.microsoft.com/office/drawing/2010/main" val="0"/>
+                        </a:ext>
+                      </a:extLst>
+                    </a:blip>
+                    <a:srcRect t="1679"/>
+                    <a:stretch/>
+                  </pic:blipFill>
+                  <pic:spPr bwMode="auto">
+                    <a:xfrm>
+                      <a:off x="0" y="0"/>
+                      <a:ext cx="5143946" cy="6690940"/>
+                    </a:xfrm>
+                    <a:prstGeom prst="rect">
+                      <a:avLst/>
+                    </a:prstGeom>
+                    <a:ln>
+                      <a:noFill/>
+                    </a:ln>
+                    <a:extLst>
+                      <a:ext uri="{53640926-AAD7-44D8-BBD7-CCE9431645EC}">
+                        <a14:shadowObscured xmlns:a14="http://schemas.microsoft.com/office/drawing/2010/main"/>
+                      </a:ext>
+                    </a:extLst>
+                  </pic:spPr>
+                </pic:pic>
+              </a:graphicData>
+            </a:graphic>
+            <wp14:sizeRelV relativeFrom="margin">
+              <wp14:pctHeight>0</wp14:pctHeight>
+            </wp14:sizeRelV>
+          </wp:anchor>
+        </w:drawing>
+      </w:r>
+      <w:r>
+        <w:rPr>
+          <w:lang w:val="es-PE"/>
+        </w:rPr>
+        <w:t>Diseño pcb en proteus</w:t>
+      </w:r>
     </w:p>
     <w:p>
       <w:pPr>
@@ -5141,13 +5240,73 @@
           <w:lang w:val="es-PE"/>
         </w:rPr>
       </w:pPr>
-    </w:p>
-    <w:p>
-      <w:pPr>
-        <w:rPr>
-          <w:lang w:val="es-PE"/>
-        </w:rPr>
-      </w:pPr>
+      <w:r>
+        <w:rPr>
+          <w:lang w:val="es-PE"/>
+        </w:rPr>
+        <w:t>Diseño esquemático en proteus</w:t>
+      </w:r>
+    </w:p>
+    <w:p>
+      <w:pPr>
+        <w:rPr>
+          <w:lang w:val="es-PE"/>
+        </w:rPr>
+      </w:pPr>
+      <w:r>
+        <w:rPr>
+          <w:lang w:val="es-PE"/>
+        </w:rPr>
+        <w:drawing>
+          <wp:anchor distT="0" distB="0" distL="114300" distR="114300" simplePos="0" relativeHeight="251777024" behindDoc="0" locked="0" layoutInCell="1" allowOverlap="1" wp14:anchorId="02D070BF" wp14:editId="5E4B0AFF">
+            <wp:simplePos x="0" y="0"/>
+            <wp:positionH relativeFrom="margin">
+              <wp:align>right</wp:align>
+            </wp:positionH>
+            <wp:positionV relativeFrom="paragraph">
+              <wp:posOffset>116840</wp:posOffset>
+            </wp:positionV>
+            <wp:extent cx="6858000" cy="3955415"/>
+            <wp:effectExtent l="0" t="0" r="0" b="6985"/>
+            <wp:wrapNone/>
+            <wp:docPr id="4" name="Imagen 4"/>
+            <wp:cNvGraphicFramePr>
+              <a:graphicFrameLocks xmlns:a="http://schemas.openxmlformats.org/drawingml/2006/main" noChangeAspect="1"/>
+            </wp:cNvGraphicFramePr>
+            <a:graphic xmlns:a="http://schemas.openxmlformats.org/drawingml/2006/main">
+              <a:graphicData uri="http://schemas.openxmlformats.org/drawingml/2006/picture">
+                <pic:pic xmlns:pic="http://schemas.openxmlformats.org/drawingml/2006/picture">
+                  <pic:nvPicPr>
+                    <pic:cNvPr id="1" name=""/>
+                    <pic:cNvPicPr/>
+                  </pic:nvPicPr>
+                  <pic:blipFill>
+                    <a:blip r:embed="rId14">
+                      <a:extLst>
+                        <a:ext uri="{28A0092B-C50C-407E-A947-70E740481C1C}">
+                          <a14:useLocalDpi xmlns:a14="http://schemas.microsoft.com/office/drawing/2010/main" val="0"/>
+                        </a:ext>
+                      </a:extLst>
+                    </a:blip>
+                    <a:stretch>
+                      <a:fillRect/>
+                    </a:stretch>
+                  </pic:blipFill>
+                  <pic:spPr>
+                    <a:xfrm>
+                      <a:off x="0" y="0"/>
+                      <a:ext cx="6858000" cy="3955415"/>
+                    </a:xfrm>
+                    <a:prstGeom prst="rect">
+                      <a:avLst/>
+                    </a:prstGeom>
+                  </pic:spPr>
+                </pic:pic>
+              </a:graphicData>
+            </a:graphic>
+          </wp:anchor>
+        </w:drawing>
+      </w:r>
     </w:p>
     <w:p>
       <w:pPr>
@@ -7925,7 +8084,7 @@
       </w:pPr>
     </w:p>
     <w:sectPr>
-      <w:headerReference w:type="default" r:id="rId12"/>
+      <w:headerReference w:type="default" r:id="rId15"/>
       <w:pgSz w:w="12240" w:h="15840" w:code="1"/>
       <w:pgMar w:top="720" w:right="720" w:bottom="720" w:left="720" w:header="1440" w:footer="1440" w:gutter="0"/>
       <w:cols w:space="720"/>

</xml_diff>